<commit_message>
Individual Project Creation and Downloaded Placeholder Things
Updated SPMP and Gantt Chart
</commit_message>
<xml_diff>
--- a/Individual SPMP.docx
+++ b/Individual SPMP.docx
@@ -273,7 +273,37 @@
           <w:szCs w:val="24"/>
         </w:rPr>
         <w:tab/>
-        <w:t>The purpose of my project is to create an easily accessible browser game that people can play and enjoy. The game will feature a username selection screen and the game features itself will include very basic, easy-to-learn controls. The game will be an io game, meaning that upon typing in the follow: [</w:t>
+        <w:t xml:space="preserve">The purpose of my project is to create an easily accessible browser game that people can play and enjoy. The game will feature a username selection screen and the game features itself will include </w:t>
+      </w:r>
+      <w:proofErr w:type="gramStart"/>
+      <w:r>
+        <w:rPr>
+          <w:sz w:val="24"/>
+          <w:szCs w:val="24"/>
+        </w:rPr>
+        <w:t>very basic</w:t>
+      </w:r>
+      <w:proofErr w:type="gramEnd"/>
+      <w:r>
+        <w:rPr>
+          <w:sz w:val="24"/>
+          <w:szCs w:val="24"/>
+        </w:rPr>
+        <w:t xml:space="preserve">, easy-to-learn controls. </w:t>
+      </w:r>
+      <w:r>
+        <w:rPr>
+          <w:sz w:val="24"/>
+          <w:szCs w:val="24"/>
+        </w:rPr>
+        <w:t xml:space="preserve">The ideal game that I want to create is a </w:t>
+      </w:r>
+      <w:r>
+        <w:rPr>
+          <w:sz w:val="24"/>
+          <w:szCs w:val="24"/>
+        </w:rPr>
+        <w:t>battle-</w:t>
       </w:r>
       <w:proofErr w:type="spellStart"/>
       <w:r>
@@ -281,7 +311,7 @@
           <w:sz w:val="24"/>
           <w:szCs w:val="24"/>
         </w:rPr>
-        <w:t>game_name_goes_here</w:t>
+        <w:t>royale</w:t>
       </w:r>
       <w:proofErr w:type="spellEnd"/>
       <w:r>
@@ -289,14 +319,35 @@
           <w:sz w:val="24"/>
           <w:szCs w:val="24"/>
         </w:rPr>
-        <w:t>].io, the user will be immediately inserted into the game itself.</w:t>
+        <w:t xml:space="preserve"> style</w:t>
       </w:r>
       <w:r>
         <w:rPr>
           <w:sz w:val="24"/>
           <w:szCs w:val="24"/>
         </w:rPr>
-        <w:t xml:space="preserve"> The ideal game that I want to create is a fighting game with up to four individual people to play against at once. The game would include melee weapons and ranged weapons in the mix.</w:t>
+        <w:t xml:space="preserve"> game</w:t>
+      </w:r>
+      <w:r>
+        <w:rPr>
+          <w:sz w:val="24"/>
+          <w:szCs w:val="24"/>
+        </w:rPr>
+        <w:t xml:space="preserve"> (many enter but there is only one winner)</w:t>
+      </w:r>
+      <w:r>
+        <w:rPr>
+          <w:sz w:val="24"/>
+          <w:szCs w:val="24"/>
+        </w:rPr>
+        <w:t xml:space="preserve">. The game would include melee weapons and ranged weapons </w:t>
+      </w:r>
+      <w:r>
+        <w:rPr>
+          <w:sz w:val="24"/>
+          <w:szCs w:val="24"/>
+        </w:rPr>
+        <w:t>along the map. The entire game will be played in a 2D assortment of buildings that are connected through wooden planks. There will be different accessible rooms, with a vision aspect where the player will not be able to see through walls or through doors and such.</w:t>
       </w:r>
     </w:p>
     <w:p>
@@ -420,6 +471,86 @@
     </w:p>
     <w:p>
       <w:pPr>
+        <w:pStyle w:val="ListParagraph"/>
+        <w:numPr>
+          <w:ilvl w:val="0"/>
+          <w:numId w:val="4"/>
+        </w:numPr>
+        <w:rPr>
+          <w:sz w:val="24"/>
+          <w:szCs w:val="24"/>
+        </w:rPr>
+      </w:pPr>
+      <w:r>
+        <w:rPr>
+          <w:sz w:val="24"/>
+          <w:szCs w:val="24"/>
+        </w:rPr>
+        <w:t>Use Cases</w:t>
+      </w:r>
+    </w:p>
+    <w:p>
+      <w:pPr>
+        <w:pStyle w:val="ListParagraph"/>
+        <w:numPr>
+          <w:ilvl w:val="0"/>
+          <w:numId w:val="4"/>
+        </w:numPr>
+        <w:rPr>
+          <w:sz w:val="24"/>
+          <w:szCs w:val="24"/>
+        </w:rPr>
+      </w:pPr>
+      <w:r>
+        <w:rPr>
+          <w:sz w:val="24"/>
+          <w:szCs w:val="24"/>
+        </w:rPr>
+        <w:t>Requirements</w:t>
+      </w:r>
+    </w:p>
+    <w:p>
+      <w:pPr>
+        <w:pStyle w:val="ListParagraph"/>
+        <w:numPr>
+          <w:ilvl w:val="0"/>
+          <w:numId w:val="4"/>
+        </w:numPr>
+        <w:rPr>
+          <w:sz w:val="24"/>
+          <w:szCs w:val="24"/>
+        </w:rPr>
+      </w:pPr>
+      <w:r>
+        <w:rPr>
+          <w:sz w:val="24"/>
+          <w:szCs w:val="24"/>
+        </w:rPr>
+        <w:t>System Test</w:t>
+      </w:r>
+    </w:p>
+    <w:p>
+      <w:pPr>
+        <w:pStyle w:val="ListParagraph"/>
+        <w:numPr>
+          <w:ilvl w:val="0"/>
+          <w:numId w:val="4"/>
+        </w:numPr>
+        <w:rPr>
+          <w:sz w:val="24"/>
+          <w:szCs w:val="24"/>
+        </w:rPr>
+      </w:pPr>
+      <w:r>
+        <w:rPr>
+          <w:sz w:val="24"/>
+          <w:szCs w:val="24"/>
+        </w:rPr>
+        <w:t>Final Prototype</w:t>
+      </w:r>
+    </w:p>
+    <w:p>
+      <w:pPr>
         <w:rPr>
           <w:b/>
           <w:bCs/>
@@ -475,46 +606,6 @@
     <w:p>
       <w:pPr>
         <w:rPr>
-          <w:sz w:val="24"/>
-          <w:szCs w:val="24"/>
-        </w:rPr>
-      </w:pPr>
-      <w:r>
-        <w:rPr>
-          <w:b/>
-          <w:bCs/>
-          <w:sz w:val="24"/>
-          <w:szCs w:val="24"/>
-        </w:rPr>
-        <w:tab/>
-      </w:r>
-      <w:r>
-        <w:rPr>
-          <w:sz w:val="24"/>
-          <w:szCs w:val="24"/>
-        </w:rPr>
-        <w:t>Agar.io</w:t>
-      </w:r>
-    </w:p>
-    <w:p>
-      <w:pPr>
-        <w:rPr>
-          <w:sz w:val="24"/>
-          <w:szCs w:val="24"/>
-        </w:rPr>
-      </w:pPr>
-      <w:r>
-        <w:rPr>
-          <w:sz w:val="24"/>
-          <w:szCs w:val="24"/>
-        </w:rPr>
-        <w:tab/>
-        <w:t>Slither.io</w:t>
-      </w:r>
-    </w:p>
-    <w:p>
-      <w:pPr>
-        <w:rPr>
           <w:b/>
           <w:bCs/>
           <w:sz w:val="24"/>
@@ -544,30 +635,6 @@
           <w:szCs w:val="24"/>
         </w:rPr>
         <w:tab/>
-        <w:t>IO – Was unable to find the exact singular meaning of this, but it is a domain name that is used by most start up tech companies and a large amount of browser games</w:t>
-      </w:r>
-    </w:p>
-    <w:p>
-      <w:pPr>
-        <w:rPr>
-          <w:sz w:val="24"/>
-          <w:szCs w:val="24"/>
-        </w:rPr>
-      </w:pPr>
-    </w:p>
-    <w:p>
-      <w:pPr>
-        <w:rPr>
-          <w:sz w:val="24"/>
-          <w:szCs w:val="24"/>
-        </w:rPr>
-      </w:pPr>
-      <w:r>
-        <w:rPr>
-          <w:sz w:val="24"/>
-          <w:szCs w:val="24"/>
-        </w:rPr>
-        <w:tab/>
       </w:r>
     </w:p>
     <w:p>
@@ -675,6 +742,29 @@
           <w:szCs w:val="24"/>
         </w:rPr>
         <w:t xml:space="preserve">Handle the easy stuff in tandem with the more time-consuming implementation i.e. creating sprites around the same time as creating a server. </w:t>
+      </w:r>
+      <w:r>
+        <w:rPr>
+          <w:sz w:val="24"/>
+          <w:szCs w:val="24"/>
+        </w:rPr>
+        <w:t>Seeing as how the gameplay is not dedicated on the development of the sprites, because a placeholder can easily be used for gameplay aspects early on.</w:t>
+      </w:r>
+    </w:p>
+    <w:p>
+      <w:pPr>
+        <w:rPr>
+          <w:sz w:val="24"/>
+          <w:szCs w:val="24"/>
+        </w:rPr>
+      </w:pPr>
+      <w:r>
+        <w:rPr>
+          <w:sz w:val="24"/>
+          <w:szCs w:val="24"/>
+        </w:rPr>
+        <w:tab/>
+        <w:t>High Priority Functionality!!</w:t>
       </w:r>
     </w:p>
     <w:p>
@@ -715,6 +805,38 @@
     <w:p>
       <w:pPr>
         <w:rPr>
+          <w:sz w:val="24"/>
+          <w:szCs w:val="24"/>
+        </w:rPr>
+      </w:pPr>
+      <w:r>
+        <w:rPr>
+          <w:sz w:val="24"/>
+          <w:szCs w:val="24"/>
+        </w:rPr>
+        <w:tab/>
+        <w:t xml:space="preserve">Think a little more outside of the school project: As if you were </w:t>
+      </w:r>
+      <w:proofErr w:type="gramStart"/>
+      <w:r>
+        <w:rPr>
+          <w:sz w:val="24"/>
+          <w:szCs w:val="24"/>
+        </w:rPr>
+        <w:t>actually creating</w:t>
+      </w:r>
+      <w:proofErr w:type="gramEnd"/>
+      <w:r>
+        <w:rPr>
+          <w:sz w:val="24"/>
+          <w:szCs w:val="24"/>
+        </w:rPr>
+        <w:t xml:space="preserve"> this for a client</w:t>
+      </w:r>
+    </w:p>
+    <w:p>
+      <w:pPr>
+        <w:rPr>
           <w:b/>
           <w:bCs/>
           <w:sz w:val="24"/>
@@ -834,6 +956,26 @@
     </w:p>
     <w:p>
       <w:pPr>
+        <w:pStyle w:val="ListParagraph"/>
+        <w:numPr>
+          <w:ilvl w:val="0"/>
+          <w:numId w:val="7"/>
+        </w:numPr>
+        <w:rPr>
+          <w:sz w:val="24"/>
+          <w:szCs w:val="24"/>
+        </w:rPr>
+      </w:pPr>
+      <w:r>
+        <w:rPr>
+          <w:sz w:val="24"/>
+          <w:szCs w:val="24"/>
+        </w:rPr>
+        <w:t>Think Client-wise and commercial</w:t>
+      </w:r>
+    </w:p>
+    <w:p>
+      <w:pPr>
         <w:rPr>
           <w:b/>
           <w:bCs/>
@@ -899,7 +1041,21 @@
           <w:sz w:val="24"/>
           <w:szCs w:val="24"/>
         </w:rPr>
-        <w:t xml:space="preserve"> – Free Software to create pixel-art sprites for characters and such</w:t>
+        <w:t xml:space="preserve"> – Free Software to create pixel-art sprites for</w:t>
+      </w:r>
+      <w:r>
+        <w:rPr>
+          <w:sz w:val="24"/>
+          <w:szCs w:val="24"/>
+        </w:rPr>
+        <w:t xml:space="preserve"> playable</w:t>
+      </w:r>
+      <w:r>
+        <w:rPr>
+          <w:sz w:val="24"/>
+          <w:szCs w:val="24"/>
+        </w:rPr>
+        <w:t xml:space="preserve"> characters</w:t>
       </w:r>
     </w:p>
     <w:p>
@@ -914,21 +1070,12 @@
           <w:szCs w:val="24"/>
         </w:rPr>
       </w:pPr>
-      <w:proofErr w:type="spellStart"/>
       <w:r>
         <w:rPr>
           <w:sz w:val="24"/>
           <w:szCs w:val="24"/>
         </w:rPr>
-        <w:t>Github</w:t>
-      </w:r>
-      <w:proofErr w:type="spellEnd"/>
-      <w:r>
-        <w:rPr>
-          <w:sz w:val="24"/>
-          <w:szCs w:val="24"/>
-        </w:rPr>
-        <w:t xml:space="preserve"> – a means of sorting and maintaining my proper workflow </w:t>
+        <w:t>Tiled – Free Software to create pixel-art styled maps for the gameplay itself</w:t>
       </w:r>
     </w:p>
     <w:p>
@@ -943,20 +1090,13 @@
           <w:szCs w:val="24"/>
         </w:rPr>
       </w:pPr>
-      <w:r>
-        <w:rPr>
-          <w:sz w:val="24"/>
-          <w:szCs w:val="24"/>
-        </w:rPr>
-        <w:t xml:space="preserve">Coding Language – C#, </w:t>
-      </w:r>
       <w:proofErr w:type="spellStart"/>
       <w:r>
         <w:rPr>
           <w:sz w:val="24"/>
           <w:szCs w:val="24"/>
         </w:rPr>
-        <w:t>Javascript</w:t>
+        <w:t>Github</w:t>
       </w:r>
       <w:proofErr w:type="spellEnd"/>
       <w:r>
@@ -964,7 +1104,7 @@
           <w:sz w:val="24"/>
           <w:szCs w:val="24"/>
         </w:rPr>
-        <w:t>, HTML (possibly)</w:t>
+        <w:t xml:space="preserve"> – a means of sorting and maintaining my proper workflow </w:t>
       </w:r>
     </w:p>
     <w:p>
@@ -984,6 +1124,42 @@
           <w:sz w:val="24"/>
           <w:szCs w:val="24"/>
         </w:rPr>
+        <w:t xml:space="preserve">Coding Language – C#, </w:t>
+      </w:r>
+      <w:proofErr w:type="spellStart"/>
+      <w:r>
+        <w:rPr>
+          <w:sz w:val="24"/>
+          <w:szCs w:val="24"/>
+        </w:rPr>
+        <w:t>Javascript</w:t>
+      </w:r>
+      <w:proofErr w:type="spellEnd"/>
+      <w:r>
+        <w:rPr>
+          <w:sz w:val="24"/>
+          <w:szCs w:val="24"/>
+        </w:rPr>
+        <w:t>, HTML (possibly)</w:t>
+      </w:r>
+    </w:p>
+    <w:p>
+      <w:pPr>
+        <w:pStyle w:val="ListParagraph"/>
+        <w:numPr>
+          <w:ilvl w:val="0"/>
+          <w:numId w:val="8"/>
+        </w:numPr>
+        <w:rPr>
+          <w:sz w:val="24"/>
+          <w:szCs w:val="24"/>
+        </w:rPr>
+      </w:pPr>
+      <w:r>
+        <w:rPr>
+          <w:sz w:val="24"/>
+          <w:szCs w:val="24"/>
+        </w:rPr>
         <w:t>Unity – Game Developing Software Used Throughout a lot of companies</w:t>
       </w:r>
     </w:p>
@@ -991,12 +1167,16 @@
       <w:pPr>
         <w:ind w:left="720"/>
         <w:rPr>
+          <w:b/>
+          <w:bCs/>
           <w:sz w:val="24"/>
           <w:szCs w:val="24"/>
         </w:rPr>
       </w:pPr>
       <w:r>
         <w:rPr>
+          <w:b/>
+          <w:bCs/>
           <w:sz w:val="24"/>
           <w:szCs w:val="24"/>
         </w:rPr>
@@ -1031,7 +1211,14 @@
           <w:sz w:val="24"/>
           <w:szCs w:val="24"/>
         </w:rPr>
-        <w:t xml:space="preserve"> each other and create a completely inoperable project, so I would want a model that can adjust to those circumstances.</w:t>
+        <w:t xml:space="preserve"> each other and create a completely inoperable project, so I would want a model that can adjust to those circumstances</w:t>
+      </w:r>
+      <w:r>
+        <w:rPr>
+          <w:sz w:val="24"/>
+          <w:szCs w:val="24"/>
+        </w:rPr>
+        <w:t xml:space="preserve"> as well as adjust with the different ideas that I come up with for the direction of the game.</w:t>
       </w:r>
     </w:p>
     <w:p>
@@ -1212,7 +1399,23 @@
                 <w:sz w:val="24"/>
                 <w:szCs w:val="24"/>
               </w:rPr>
-              <w:t>User Joins The Game</w:t>
+              <w:t xml:space="preserve">User Joins </w:t>
+            </w:r>
+            <w:proofErr w:type="gramStart"/>
+            <w:r>
+              <w:rPr>
+                <w:sz w:val="24"/>
+                <w:szCs w:val="24"/>
+              </w:rPr>
+              <w:t>The</w:t>
+            </w:r>
+            <w:proofErr w:type="gramEnd"/>
+            <w:r>
+              <w:rPr>
+                <w:sz w:val="24"/>
+                <w:szCs w:val="24"/>
+              </w:rPr>
+              <w:t xml:space="preserve"> Game</w:t>
             </w:r>
           </w:p>
         </w:tc>
@@ -1258,7 +1461,23 @@
                 <w:sz w:val="24"/>
                 <w:szCs w:val="24"/>
               </w:rPr>
-              <w:t>User enters the landing page, creates an account or plays as a guest, joins a game (either random or from a list)</w:t>
+              <w:t xml:space="preserve">User enters the landing page, creates an </w:t>
+            </w:r>
+            <w:proofErr w:type="gramStart"/>
+            <w:r>
+              <w:rPr>
+                <w:sz w:val="24"/>
+                <w:szCs w:val="24"/>
+              </w:rPr>
+              <w:t>account</w:t>
+            </w:r>
+            <w:proofErr w:type="gramEnd"/>
+            <w:r>
+              <w:rPr>
+                <w:sz w:val="24"/>
+                <w:szCs w:val="24"/>
+              </w:rPr>
+              <w:t xml:space="preserve"> or plays as a guest, joins a game (either random or from a list)</w:t>
             </w:r>
           </w:p>
         </w:tc>
@@ -1348,24 +1567,8 @@
                 <w:sz w:val="24"/>
                 <w:szCs w:val="24"/>
               </w:rPr>
-              <w:t xml:space="preserve">Being able to access game and user </w:t>
+              <w:t>Being able to access game and user registration</w:t>
             </w:r>
-            <w:proofErr w:type="spellStart"/>
-            <w:r>
-              <w:rPr>
-                <w:sz w:val="24"/>
-                <w:szCs w:val="24"/>
-              </w:rPr>
-              <w:t>registration</w:t>
-            </w:r>
-            <w:r>
-              <w:rPr>
-                <w:sz w:val="24"/>
-                <w:szCs w:val="24"/>
-              </w:rPr>
-              <w:t>h</w:t>
-            </w:r>
-            <w:proofErr w:type="spellEnd"/>
           </w:p>
         </w:tc>
       </w:tr>
@@ -1410,7 +1613,7 @@
                 <w:sz w:val="24"/>
                 <w:szCs w:val="24"/>
               </w:rPr>
-              <w:t>Very common</w:t>
+              <w:t>Quite common</w:t>
             </w:r>
           </w:p>
         </w:tc>
@@ -1543,6 +1746,13 @@
                 <w:szCs w:val="24"/>
               </w:rPr>
             </w:pPr>
+            <w:r>
+              <w:rPr>
+                <w:sz w:val="24"/>
+                <w:szCs w:val="24"/>
+              </w:rPr>
+              <w:t>Access to the game and the assets associated with the game</w:t>
+            </w:r>
           </w:p>
         </w:tc>
       </w:tr>
@@ -1662,6 +1872,21 @@
           <w:szCs w:val="24"/>
         </w:rPr>
       </w:pPr>
+    </w:p>
+    <w:p>
+      <w:pPr>
+        <w:rPr>
+          <w:sz w:val="24"/>
+          <w:szCs w:val="24"/>
+        </w:rPr>
+      </w:pPr>
+      <w:r>
+        <w:rPr>
+          <w:sz w:val="24"/>
+          <w:szCs w:val="24"/>
+        </w:rPr>
+        <w:t>Alternative Courses for the different user styles (profiles)</w:t>
+      </w:r>
     </w:p>
     <w:sectPr>
       <w:pgSz w:w="12240" w:h="15840"/>

</xml_diff>